<commit_message>
Coastal wetlands typo fixed. Added line that automatically sets working directory to script location.
</commit_message>
<xml_diff>
--- a/Coastal_Wetlands/output/CoastalWetlands_SpeciesRichness_Report.docx
+++ b/Coastal_Wetlands/output/CoastalWetlands_SpeciesRichness_Report.docx
@@ -104,7 +104,7 @@
         </w:p>
       </w:sdtContent>
     </w:sdt>
-    <w:bookmarkStart w:id="24" w:name="important-notes"/>
+    <w:bookmarkStart w:id="23" w:name="important-notes"/>
     <w:p>
       <w:pPr>
         <w:pStyle w:val="Heading1"/>
@@ -202,7 +202,7 @@
       <w:r>
         <w:t xml:space="preserve">(</w:t>
       </w:r>
-      <w:hyperlink r:id="rId23">
+      <w:hyperlink r:id="rId22">
         <w:r>
           <w:rPr>
             <w:rStyle w:val="Hyperlink"/>
@@ -214,8 +214,8 @@
         <w:t xml:space="preserve">).</w:t>
       </w:r>
     </w:p>
-    <w:bookmarkEnd w:id="24"/>
-    <w:bookmarkStart w:id="25" w:name="libraries-and-settings"/>
+    <w:bookmarkEnd w:id="23"/>
+    <w:bookmarkStart w:id="24" w:name="libraries-and-settings"/>
     <w:p>
       <w:pPr>
         <w:pStyle w:val="Heading1"/>
@@ -564,8 +564,8 @@
         <w:t xml:space="preserve">   )</w:t>
       </w:r>
     </w:p>
-    <w:bookmarkEnd w:id="25"/>
-    <w:bookmarkStart w:id="27" w:name="file-import"/>
+    <w:bookmarkEnd w:id="24"/>
+    <w:bookmarkStart w:id="26" w:name="file-import"/>
     <w:p>
       <w:pPr>
         <w:pStyle w:val="Heading1"/>
@@ -638,7 +638,7 @@
       <w:r>
         <w:t xml:space="preserve"> </w:t>
       </w:r>
-      <w:hyperlink r:id="rId26">
+      <w:hyperlink r:id="rId25">
         <w:r>
           <w:rPr>
             <w:rStyle w:val="Hyperlink"/>
@@ -918,8 +918,8 @@
         <w:t xml:space="preserve">## All_CW_Parameters-2023-Jun-05.txt</w:t>
       </w:r>
     </w:p>
-    <w:bookmarkEnd w:id="27"/>
-    <w:bookmarkStart w:id="28" w:name="data-filtering"/>
+    <w:bookmarkEnd w:id="26"/>
+    <w:bookmarkStart w:id="27" w:name="data-filtering"/>
     <w:p>
       <w:pPr>
         <w:pStyle w:val="Heading1"/>
@@ -3461,8 +3461,8 @@
         <w:t xml:space="preserve">(MA_Include)</w:t>
       </w:r>
     </w:p>
-    <w:bookmarkEnd w:id="28"/>
-    <w:bookmarkStart w:id="30" w:name="managed-area-statistics"/>
+    <w:bookmarkEnd w:id="27"/>
+    <w:bookmarkStart w:id="29" w:name="managed-area-statistics"/>
     <w:p>
       <w:pPr>
         <w:pStyle w:val="Heading1"/>
@@ -3799,7 +3799,7 @@
         </w:numPr>
         <w:pStyle w:val="Compact"/>
       </w:pPr>
-      <w:hyperlink r:id="rId29">
+      <w:hyperlink r:id="rId28">
         <w:r>
           <w:rPr>
             <w:rStyle w:val="Hyperlink"/>
@@ -3813,7 +3813,7 @@
       <w:r>
         <w:t xml:space="preserve">(</w:t>
       </w:r>
-      <w:hyperlink r:id="rId29">
+      <w:hyperlink r:id="rId28">
         <w:r>
           <w:rPr>
             <w:rStyle w:val="Hyperlink"/>
@@ -7556,8 +7556,8 @@
         <w:t xml:space="preserve">EarliestYear), ]</w:t>
       </w:r>
     </w:p>
-    <w:bookmarkEnd w:id="30"/>
-    <w:bookmarkStart w:id="56" w:name="appendix-i-managed-area-species-richness"/>
+    <w:bookmarkEnd w:id="29"/>
+    <w:bookmarkStart w:id="55" w:name="appendix-i-managed-area-species-richness"/>
     <w:p>
       <w:pPr>
         <w:pStyle w:val="Heading1"/>
@@ -7750,7 +7750,7 @@
         </w:numPr>
         <w:pStyle w:val="Compact"/>
       </w:pPr>
-      <w:hyperlink r:id="rId31">
+      <w:hyperlink r:id="rId30">
         <w:r>
           <w:rPr>
             <w:rStyle w:val="Hyperlink"/>
@@ -7764,7 +7764,7 @@
       <w:r>
         <w:t xml:space="preserve">(</w:t>
       </w:r>
-      <w:hyperlink r:id="rId31">
+      <w:hyperlink r:id="rId30">
         <w:r>
           <w:rPr>
             <w:rStyle w:val="Hyperlink"/>
@@ -13400,18 +13400,18 @@
           <wp:inline>
             <wp:extent cx="5334000" cy="4000500"/>
             <wp:effectExtent b="0" l="0" r="0" t="0"/>
-            <wp:docPr descr="" title="" id="33" name="Picture"/>
+            <wp:docPr descr="" title="" id="32" name="Picture"/>
             <a:graphic>
               <a:graphicData uri="http://schemas.openxmlformats.org/drawingml/2006/picture">
                 <pic:pic>
                   <pic:nvPicPr>
-                    <pic:cNvPr descr="C:\Users\jepanzik\Box\R%20Projects\SEACAR_Trend_Analyses\Coastal_Wetlands\output\CoastalWetlands_SpeciesRichness_Report_files/figure-latex/SpeciesRichPlot-1.png" id="34" name="Picture"/>
+                    <pic:cNvPr descr="C:\Users\jepanzik\Box\R%20Projects\SEACAR_Trend_Analyses\Coastal_Wetlands\output\CoastalWetlands_SpeciesRichness_Report_files/figure-latex/SpeciesRichPlot-1.png" id="33" name="Picture"/>
                     <pic:cNvPicPr>
                       <a:picLocks noChangeArrowheads="1" noChangeAspect="1"/>
                     </pic:cNvPicPr>
                   </pic:nvPicPr>
                   <pic:blipFill>
-                    <a:blip r:embed="rId32"/>
+                    <a:blip r:embed="rId31"/>
                     <a:stretch>
                       <a:fillRect/>
                     </a:stretch>
@@ -13447,18 +13447,18 @@
           <wp:inline>
             <wp:extent cx="5334000" cy="4000500"/>
             <wp:effectExtent b="0" l="0" r="0" t="0"/>
-            <wp:docPr descr="" title="" id="36" name="Picture"/>
+            <wp:docPr descr="" title="" id="35" name="Picture"/>
             <a:graphic>
               <a:graphicData uri="http://schemas.openxmlformats.org/drawingml/2006/picture">
                 <pic:pic>
                   <pic:nvPicPr>
-                    <pic:cNvPr descr="C:\Users\jepanzik\Box\R%20Projects\SEACAR_Trend_Analyses\Coastal_Wetlands\output\CoastalWetlands_SpeciesRichness_Report_files/figure-latex/SpeciesRichPlot-2.png" id="37" name="Picture"/>
+                    <pic:cNvPr descr="C:\Users\jepanzik\Box\R%20Projects\SEACAR_Trend_Analyses\Coastal_Wetlands\output\CoastalWetlands_SpeciesRichness_Report_files/figure-latex/SpeciesRichPlot-2.png" id="36" name="Picture"/>
                     <pic:cNvPicPr>
                       <a:picLocks noChangeArrowheads="1" noChangeAspect="1"/>
                     </pic:cNvPicPr>
                   </pic:nvPicPr>
                   <pic:blipFill>
-                    <a:blip r:embed="rId35"/>
+                    <a:blip r:embed="rId34"/>
                     <a:stretch>
                       <a:fillRect/>
                     </a:stretch>
@@ -13494,18 +13494,18 @@
           <wp:inline>
             <wp:extent cx="5334000" cy="4000500"/>
             <wp:effectExtent b="0" l="0" r="0" t="0"/>
-            <wp:docPr descr="" title="" id="39" name="Picture"/>
+            <wp:docPr descr="" title="" id="38" name="Picture"/>
             <a:graphic>
               <a:graphicData uri="http://schemas.openxmlformats.org/drawingml/2006/picture">
                 <pic:pic>
                   <pic:nvPicPr>
-                    <pic:cNvPr descr="C:\Users\jepanzik\Box\R%20Projects\SEACAR_Trend_Analyses\Coastal_Wetlands\output\CoastalWetlands_SpeciesRichness_Report_files/figure-latex/SpeciesRichPlot-3.png" id="40" name="Picture"/>
+                    <pic:cNvPr descr="C:\Users\jepanzik\Box\R%20Projects\SEACAR_Trend_Analyses\Coastal_Wetlands\output\CoastalWetlands_SpeciesRichness_Report_files/figure-latex/SpeciesRichPlot-3.png" id="39" name="Picture"/>
                     <pic:cNvPicPr>
                       <a:picLocks noChangeArrowheads="1" noChangeAspect="1"/>
                     </pic:cNvPicPr>
                   </pic:nvPicPr>
                   <pic:blipFill>
-                    <a:blip r:embed="rId38"/>
+                    <a:blip r:embed="rId37"/>
                     <a:stretch>
                       <a:fillRect/>
                     </a:stretch>
@@ -13541,18 +13541,18 @@
           <wp:inline>
             <wp:extent cx="5334000" cy="4000500"/>
             <wp:effectExtent b="0" l="0" r="0" t="0"/>
-            <wp:docPr descr="" title="" id="42" name="Picture"/>
+            <wp:docPr descr="" title="" id="41" name="Picture"/>
             <a:graphic>
               <a:graphicData uri="http://schemas.openxmlformats.org/drawingml/2006/picture">
                 <pic:pic>
                   <pic:nvPicPr>
-                    <pic:cNvPr descr="C:\Users\jepanzik\Box\R%20Projects\SEACAR_Trend_Analyses\Coastal_Wetlands\output\CoastalWetlands_SpeciesRichness_Report_files/figure-latex/SpeciesRichPlot-4.png" id="43" name="Picture"/>
+                    <pic:cNvPr descr="C:\Users\jepanzik\Box\R%20Projects\SEACAR_Trend_Analyses\Coastal_Wetlands\output\CoastalWetlands_SpeciesRichness_Report_files/figure-latex/SpeciesRichPlot-4.png" id="42" name="Picture"/>
                     <pic:cNvPicPr>
                       <a:picLocks noChangeArrowheads="1" noChangeAspect="1"/>
                     </pic:cNvPicPr>
                   </pic:nvPicPr>
                   <pic:blipFill>
-                    <a:blip r:embed="rId41"/>
+                    <a:blip r:embed="rId40"/>
                     <a:stretch>
                       <a:fillRect/>
                     </a:stretch>
@@ -13588,18 +13588,18 @@
           <wp:inline>
             <wp:extent cx="5334000" cy="4000500"/>
             <wp:effectExtent b="0" l="0" r="0" t="0"/>
-            <wp:docPr descr="" title="" id="45" name="Picture"/>
+            <wp:docPr descr="" title="" id="44" name="Picture"/>
             <a:graphic>
               <a:graphicData uri="http://schemas.openxmlformats.org/drawingml/2006/picture">
                 <pic:pic>
                   <pic:nvPicPr>
-                    <pic:cNvPr descr="C:\Users\jepanzik\Box\R%20Projects\SEACAR_Trend_Analyses\Coastal_Wetlands\output\CoastalWetlands_SpeciesRichness_Report_files/figure-latex/SpeciesRichPlot-5.png" id="46" name="Picture"/>
+                    <pic:cNvPr descr="C:\Users\jepanzik\Box\R%20Projects\SEACAR_Trend_Analyses\Coastal_Wetlands\output\CoastalWetlands_SpeciesRichness_Report_files/figure-latex/SpeciesRichPlot-5.png" id="45" name="Picture"/>
                     <pic:cNvPicPr>
                       <a:picLocks noChangeArrowheads="1" noChangeAspect="1"/>
                     </pic:cNvPicPr>
                   </pic:nvPicPr>
                   <pic:blipFill>
-                    <a:blip r:embed="rId44"/>
+                    <a:blip r:embed="rId43"/>
                     <a:stretch>
                       <a:fillRect/>
                     </a:stretch>
@@ -13635,18 +13635,18 @@
           <wp:inline>
             <wp:extent cx="5334000" cy="4000500"/>
             <wp:effectExtent b="0" l="0" r="0" t="0"/>
-            <wp:docPr descr="" title="" id="48" name="Picture"/>
+            <wp:docPr descr="" title="" id="47" name="Picture"/>
             <a:graphic>
               <a:graphicData uri="http://schemas.openxmlformats.org/drawingml/2006/picture">
                 <pic:pic>
                   <pic:nvPicPr>
-                    <pic:cNvPr descr="C:\Users\jepanzik\Box\R%20Projects\SEACAR_Trend_Analyses\Coastal_Wetlands\output\CoastalWetlands_SpeciesRichness_Report_files/figure-latex/SpeciesRichPlot-6.png" id="49" name="Picture"/>
+                    <pic:cNvPr descr="C:\Users\jepanzik\Box\R%20Projects\SEACAR_Trend_Analyses\Coastal_Wetlands\output\CoastalWetlands_SpeciesRichness_Report_files/figure-latex/SpeciesRichPlot-6.png" id="48" name="Picture"/>
                     <pic:cNvPicPr>
                       <a:picLocks noChangeArrowheads="1" noChangeAspect="1"/>
                     </pic:cNvPicPr>
                   </pic:nvPicPr>
                   <pic:blipFill>
-                    <a:blip r:embed="rId47"/>
+                    <a:blip r:embed="rId46"/>
                     <a:stretch>
                       <a:fillRect/>
                     </a:stretch>
@@ -13682,18 +13682,18 @@
           <wp:inline>
             <wp:extent cx="5334000" cy="4000500"/>
             <wp:effectExtent b="0" l="0" r="0" t="0"/>
-            <wp:docPr descr="" title="" id="51" name="Picture"/>
+            <wp:docPr descr="" title="" id="50" name="Picture"/>
             <a:graphic>
               <a:graphicData uri="http://schemas.openxmlformats.org/drawingml/2006/picture">
                 <pic:pic>
                   <pic:nvPicPr>
-                    <pic:cNvPr descr="C:\Users\jepanzik\Box\R%20Projects\SEACAR_Trend_Analyses\Coastal_Wetlands\output\CoastalWetlands_SpeciesRichness_Report_files/figure-latex/SpeciesRichPlot-7.png" id="52" name="Picture"/>
+                    <pic:cNvPr descr="C:\Users\jepanzik\Box\R%20Projects\SEACAR_Trend_Analyses\Coastal_Wetlands\output\CoastalWetlands_SpeciesRichness_Report_files/figure-latex/SpeciesRichPlot-7.png" id="51" name="Picture"/>
                     <pic:cNvPicPr>
                       <a:picLocks noChangeArrowheads="1" noChangeAspect="1"/>
                     </pic:cNvPicPr>
                   </pic:nvPicPr>
                   <pic:blipFill>
-                    <a:blip r:embed="rId50"/>
+                    <a:blip r:embed="rId49"/>
                     <a:stretch>
                       <a:fillRect/>
                     </a:stretch>
@@ -13727,18 +13727,18 @@
           <wp:inline>
             <wp:extent cx="5334000" cy="4000500"/>
             <wp:effectExtent b="0" l="0" r="0" t="0"/>
-            <wp:docPr descr="" title="" id="54" name="Picture"/>
+            <wp:docPr descr="" title="" id="53" name="Picture"/>
             <a:graphic>
               <a:graphicData uri="http://schemas.openxmlformats.org/drawingml/2006/picture">
                 <pic:pic>
                   <pic:nvPicPr>
-                    <pic:cNvPr descr="C:\Users\jepanzik\Box\R%20Projects\SEACAR_Trend_Analyses\Coastal_Wetlands\output\CoastalWetlands_SpeciesRichness_Report_files/figure-latex/SpeciesRichPlot-8.png" id="55" name="Picture"/>
+                    <pic:cNvPr descr="C:\Users\jepanzik\Box\R%20Projects\SEACAR_Trend_Analyses\Coastal_Wetlands\output\CoastalWetlands_SpeciesRichness_Report_files/figure-latex/SpeciesRichPlot-8.png" id="54" name="Picture"/>
                     <pic:cNvPicPr>
                       <a:picLocks noChangeArrowheads="1" noChangeAspect="1"/>
                     </pic:cNvPicPr>
                   </pic:nvPicPr>
                   <pic:blipFill>
-                    <a:blip r:embed="rId53"/>
+                    <a:blip r:embed="rId52"/>
                     <a:stretch>
                       <a:fillRect/>
                     </a:stretch>
@@ -13765,7 +13765,7 @@
         </w:drawing>
       </w:r>
     </w:p>
-    <w:bookmarkEnd w:id="56"/>
+    <w:bookmarkEnd w:id="55"/>
     <w:sectPr/>
   </w:body>
 </w:document>

</xml_diff>

<commit_message>
Coastal Wetlands general fixes.
</commit_message>
<xml_diff>
--- a/Coastal_Wetlands/output/CoastalWetlands_SpeciesRichness_Report.docx
+++ b/Coastal_Wetlands/output/CoastalWetlands_SpeciesRichness_Report.docx
@@ -63,13 +63,13 @@
         <w:t xml:space="preserve"> </w:t>
       </w:r>
       <w:r>
-        <w:t xml:space="preserve">23</w:t>
+        <w:t xml:space="preserve">21</w:t>
       </w:r>
       <w:r>
         <w:t xml:space="preserve"> </w:t>
       </w:r>
       <w:r>
-        <w:t xml:space="preserve">June,</w:t>
+        <w:t xml:space="preserve">July,</w:t>
       </w:r>
       <w:r>
         <w:t xml:space="preserve"> </w:t>
@@ -13405,7 +13405,7 @@
               <a:graphicData uri="http://schemas.openxmlformats.org/drawingml/2006/picture">
                 <pic:pic>
                   <pic:nvPicPr>
-                    <pic:cNvPr descr="C:\Users\jepanzik\Box\R%20Projects\SEACAR_Trend_Analyses\Coastal_Wetlands\output\CoastalWetlands_SpeciesRichness_Report_files/figure-latex/SpeciesRichPlot-1.png" id="33" name="Picture"/>
+                    <pic:cNvPr descr="C:\Users\jepanzik\Box\R%20Projects\SEACAR_Trend_Analyses\Coastal_Wetlands\output\CoastalWetlands_SpeciesRichness_Report_files/figure-html/SpeciesRichPlot-1.png" id="33" name="Picture"/>
                     <pic:cNvPicPr>
                       <a:picLocks noChangeArrowheads="1" noChangeAspect="1"/>
                     </pic:cNvPicPr>
@@ -13452,7 +13452,7 @@
               <a:graphicData uri="http://schemas.openxmlformats.org/drawingml/2006/picture">
                 <pic:pic>
                   <pic:nvPicPr>
-                    <pic:cNvPr descr="C:\Users\jepanzik\Box\R%20Projects\SEACAR_Trend_Analyses\Coastal_Wetlands\output\CoastalWetlands_SpeciesRichness_Report_files/figure-latex/SpeciesRichPlot-2.png" id="36" name="Picture"/>
+                    <pic:cNvPr descr="C:\Users\jepanzik\Box\R%20Projects\SEACAR_Trend_Analyses\Coastal_Wetlands\output\CoastalWetlands_SpeciesRichness_Report_files/figure-html/SpeciesRichPlot-2.png" id="36" name="Picture"/>
                     <pic:cNvPicPr>
                       <a:picLocks noChangeArrowheads="1" noChangeAspect="1"/>
                     </pic:cNvPicPr>
@@ -13499,7 +13499,7 @@
               <a:graphicData uri="http://schemas.openxmlformats.org/drawingml/2006/picture">
                 <pic:pic>
                   <pic:nvPicPr>
-                    <pic:cNvPr descr="C:\Users\jepanzik\Box\R%20Projects\SEACAR_Trend_Analyses\Coastal_Wetlands\output\CoastalWetlands_SpeciesRichness_Report_files/figure-latex/SpeciesRichPlot-3.png" id="39" name="Picture"/>
+                    <pic:cNvPr descr="C:\Users\jepanzik\Box\R%20Projects\SEACAR_Trend_Analyses\Coastal_Wetlands\output\CoastalWetlands_SpeciesRichness_Report_files/figure-html/SpeciesRichPlot-3.png" id="39" name="Picture"/>
                     <pic:cNvPicPr>
                       <a:picLocks noChangeArrowheads="1" noChangeAspect="1"/>
                     </pic:cNvPicPr>
@@ -13546,7 +13546,7 @@
               <a:graphicData uri="http://schemas.openxmlformats.org/drawingml/2006/picture">
                 <pic:pic>
                   <pic:nvPicPr>
-                    <pic:cNvPr descr="C:\Users\jepanzik\Box\R%20Projects\SEACAR_Trend_Analyses\Coastal_Wetlands\output\CoastalWetlands_SpeciesRichness_Report_files/figure-latex/SpeciesRichPlot-4.png" id="42" name="Picture"/>
+                    <pic:cNvPr descr="C:\Users\jepanzik\Box\R%20Projects\SEACAR_Trend_Analyses\Coastal_Wetlands\output\CoastalWetlands_SpeciesRichness_Report_files/figure-html/SpeciesRichPlot-4.png" id="42" name="Picture"/>
                     <pic:cNvPicPr>
                       <a:picLocks noChangeArrowheads="1" noChangeAspect="1"/>
                     </pic:cNvPicPr>
@@ -13593,7 +13593,7 @@
               <a:graphicData uri="http://schemas.openxmlformats.org/drawingml/2006/picture">
                 <pic:pic>
                   <pic:nvPicPr>
-                    <pic:cNvPr descr="C:\Users\jepanzik\Box\R%20Projects\SEACAR_Trend_Analyses\Coastal_Wetlands\output\CoastalWetlands_SpeciesRichness_Report_files/figure-latex/SpeciesRichPlot-5.png" id="45" name="Picture"/>
+                    <pic:cNvPr descr="C:\Users\jepanzik\Box\R%20Projects\SEACAR_Trend_Analyses\Coastal_Wetlands\output\CoastalWetlands_SpeciesRichness_Report_files/figure-html/SpeciesRichPlot-5.png" id="45" name="Picture"/>
                     <pic:cNvPicPr>
                       <a:picLocks noChangeArrowheads="1" noChangeAspect="1"/>
                     </pic:cNvPicPr>
@@ -13640,7 +13640,7 @@
               <a:graphicData uri="http://schemas.openxmlformats.org/drawingml/2006/picture">
                 <pic:pic>
                   <pic:nvPicPr>
-                    <pic:cNvPr descr="C:\Users\jepanzik\Box\R%20Projects\SEACAR_Trend_Analyses\Coastal_Wetlands\output\CoastalWetlands_SpeciesRichness_Report_files/figure-latex/SpeciesRichPlot-6.png" id="48" name="Picture"/>
+                    <pic:cNvPr descr="C:\Users\jepanzik\Box\R%20Projects\SEACAR_Trend_Analyses\Coastal_Wetlands\output\CoastalWetlands_SpeciesRichness_Report_files/figure-html/SpeciesRichPlot-6.png" id="48" name="Picture"/>
                     <pic:cNvPicPr>
                       <a:picLocks noChangeArrowheads="1" noChangeAspect="1"/>
                     </pic:cNvPicPr>
@@ -13687,7 +13687,7 @@
               <a:graphicData uri="http://schemas.openxmlformats.org/drawingml/2006/picture">
                 <pic:pic>
                   <pic:nvPicPr>
-                    <pic:cNvPr descr="C:\Users\jepanzik\Box\R%20Projects\SEACAR_Trend_Analyses\Coastal_Wetlands\output\CoastalWetlands_SpeciesRichness_Report_files/figure-latex/SpeciesRichPlot-7.png" id="51" name="Picture"/>
+                    <pic:cNvPr descr="C:\Users\jepanzik\Box\R%20Projects\SEACAR_Trend_Analyses\Coastal_Wetlands\output\CoastalWetlands_SpeciesRichness_Report_files/figure-html/SpeciesRichPlot-7.png" id="51" name="Picture"/>
                     <pic:cNvPicPr>
                       <a:picLocks noChangeArrowheads="1" noChangeAspect="1"/>
                     </pic:cNvPicPr>
@@ -13720,9 +13720,6 @@
         </w:drawing>
       </w:r>
       <w:r>
-        <w:t xml:space="preserve"> </w:t>
-      </w:r>
-      <w:r>
         <w:drawing>
           <wp:inline>
             <wp:extent cx="5334000" cy="4000500"/>
@@ -13732,7 +13729,7 @@
               <a:graphicData uri="http://schemas.openxmlformats.org/drawingml/2006/picture">
                 <pic:pic>
                   <pic:nvPicPr>
-                    <pic:cNvPr descr="C:\Users\jepanzik\Box\R%20Projects\SEACAR_Trend_Analyses\Coastal_Wetlands\output\CoastalWetlands_SpeciesRichness_Report_files/figure-latex/SpeciesRichPlot-8.png" id="54" name="Picture"/>
+                    <pic:cNvPr descr="C:\Users\jepanzik\Box\R%20Projects\SEACAR_Trend_Analyses\Coastal_Wetlands\output\CoastalWetlands_SpeciesRichness_Report_files/figure-html/SpeciesRichPlot-8.png" id="54" name="Picture"/>
                     <pic:cNvPicPr>
                       <a:picLocks noChangeArrowheads="1" noChangeAspect="1"/>
                     </pic:cNvPicPr>

</xml_diff>